<commit_message>
Note about MVC and layers.
</commit_message>
<xml_diff>
--- a/doc/Noter til DBW opgaven.docx
+++ b/doc/Noter til DBW opgaven.docx
@@ -438,22 +438,67 @@
             </w:pPr>
           </w:p>
           <w:p>
-            <w:r>
-              <w:t xml:space="preserve">Find antallet af </w:t>
-            </w:r>
-            <w:proofErr w:type="spellStart"/>
-            <w:r>
-              <w:t>discussion</w:t>
-            </w:r>
-            <w:proofErr w:type="spellEnd"/>
-            <w:r>
-              <w:t xml:space="preserve"> beskeder pr. </w:t>
-            </w:r>
-            <w:r>
-              <w:t>case</w:t>
-            </w:r>
-          </w:p>
-          <w:p/>
+            <w:pPr>
+              <w:rPr>
+                <w:lang w:val="en-US"/>
+              </w:rPr>
+            </w:pPr>
+            <w:r>
+              <w:rPr>
+                <w:lang w:val="en-US"/>
+              </w:rPr>
+              <w:t xml:space="preserve">Find </w:t>
+            </w:r>
+            <w:proofErr w:type="spellStart"/>
+            <w:r>
+              <w:rPr>
+                <w:lang w:val="en-US"/>
+              </w:rPr>
+              <w:t>antallet</w:t>
+            </w:r>
+            <w:proofErr w:type="spellEnd"/>
+            <w:r>
+              <w:rPr>
+                <w:lang w:val="en-US"/>
+              </w:rPr>
+              <w:t xml:space="preserve"> </w:t>
+            </w:r>
+            <w:proofErr w:type="spellStart"/>
+            <w:r>
+              <w:rPr>
+                <w:lang w:val="en-US"/>
+              </w:rPr>
+              <w:t>af</w:t>
+            </w:r>
+            <w:proofErr w:type="spellEnd"/>
+            <w:r>
+              <w:rPr>
+                <w:lang w:val="en-US"/>
+              </w:rPr>
+              <w:t xml:space="preserve"> discussion </w:t>
+            </w:r>
+            <w:proofErr w:type="spellStart"/>
+            <w:r>
+              <w:rPr>
+                <w:lang w:val="en-US"/>
+              </w:rPr>
+              <w:t>beskeder</w:t>
+            </w:r>
+            <w:proofErr w:type="spellEnd"/>
+            <w:r>
+              <w:rPr>
+                <w:lang w:val="en-US"/>
+              </w:rPr>
+              <w:t xml:space="preserve"> pr. case</w:t>
+            </w:r>
+          </w:p>
+          <w:p>
+            <w:pPr>
+              <w:rPr>
+                <w:lang w:val="en-US"/>
+              </w:rPr>
+            </w:pPr>
+          </w:p>
           <w:p>
             <w:pPr>
               <w:rPr>
@@ -1099,18 +1144,12 @@
           <w:ilvl w:val="0"/>
           <w:numId w:val="1"/>
         </w:numPr>
-        <w:rPr>
-          <w:lang w:val="en-US"/>
-        </w:rPr>
       </w:pPr>
+      <w:r>
+        <w:t>noget om mine 3 lag, og MVC pattern</w:t>
+      </w:r>
     </w:p>
-    <w:p>
-      <w:pPr>
-        <w:rPr>
-          <w:lang w:val="en-US"/>
-        </w:rPr>
-      </w:pPr>
-    </w:p>
+    <w:p/>
     <w:sectPr>
       <w:pgSz w:w="11906" w:h="16838"/>
       <w:pgMar w:top="1701" w:right="1134" w:bottom="1701" w:left="1134" w:header="708" w:footer="708" w:gutter="0"/>

</xml_diff>